<commit_message>
renaming of paths that were too long
</commit_message>
<xml_diff>
--- a/inst/rmarkdown/templates/word_doc/resources/uhh-template-helvetica.docx
+++ b/inst/rmarkdown/templates/word_doc/resources/uhh-template-helvetica.docx
@@ -10,6 +10,8 @@
         </w:rPr>
       </w:pPr>
       <w:bookmarkStart w:id="0" w:name="_Toc109249852"/>
+      <w:bookmarkStart w:id="1" w:name="_GoBack"/>
+      <w:bookmarkEnd w:id="1"/>
       <w:r>
         <w:rPr>
           <w:lang w:val="en-US"/>
@@ -1685,7 +1687,6 @@
         </w:p>
         <w:p>
           <w:r>
-            <w:lastRenderedPageBreak/>
             <w:fldChar w:fldCharType="end"/>
           </w:r>
         </w:p>
@@ -1698,12 +1699,13 @@
           <w:lang w:val="en-US"/>
         </w:rPr>
       </w:pPr>
-      <w:bookmarkStart w:id="1" w:name="_Toc109249853"/>
-      <w:bookmarkStart w:id="2" w:name="introduction"/>
-      <w:r>
-        <w:rPr>
-          <w:lang w:val="en-US"/>
-        </w:rPr>
+      <w:bookmarkStart w:id="2" w:name="_Toc109249853"/>
+      <w:bookmarkStart w:id="3" w:name="introduction"/>
+      <w:r>
+        <w:rPr>
+          <w:lang w:val="en-US"/>
+        </w:rPr>
+        <w:lastRenderedPageBreak/>
         <w:t>1</w:t>
       </w:r>
       <w:r>
@@ -1713,7 +1715,7 @@
         <w:tab/>
         <w:t>Introduction</w:t>
       </w:r>
-      <w:bookmarkEnd w:id="1"/>
+      <w:bookmarkEnd w:id="2"/>
     </w:p>
     <w:p>
       <w:pPr>
@@ -1722,8 +1724,8 @@
           <w:lang w:val="en-US"/>
         </w:rPr>
       </w:pPr>
-      <w:bookmarkStart w:id="3" w:name="_Toc109249854"/>
-      <w:bookmarkStart w:id="4" w:name="yaml-header"/>
+      <w:bookmarkStart w:id="4" w:name="_Toc109249854"/>
+      <w:bookmarkStart w:id="5" w:name="yaml-header"/>
       <w:r>
         <w:rPr>
           <w:lang w:val="en-US"/>
@@ -1737,7 +1739,7 @@
         <w:tab/>
         <w:t>YAML header</w:t>
       </w:r>
-      <w:bookmarkEnd w:id="3"/>
+      <w:bookmarkEnd w:id="4"/>
     </w:p>
     <w:p>
       <w:pPr>
@@ -1918,32 +1920,15 @@
         </w:rPr>
         <w:t xml:space="preserve">’ file, which adopts the </w:t>
       </w:r>
-      <w:r>
-        <w:fldChar w:fldCharType="begin"/>
-      </w:r>
-      <w:r>
-        <w:rPr>
-          <w:lang w:val="en-US"/>
-        </w:rPr>
-        <w:instrText xml:space="preserve"> HYPERLINK "https://uk.sagepub.com/sites/default/files/sage_harvard_reference_style_0.pdf" \h </w:instrText>
-      </w:r>
-      <w:r>
-        <w:fldChar w:fldCharType="separate"/>
-      </w:r>
-      <w:r>
-        <w:rPr>
-          <w:rStyle w:val="Hyperlink"/>
-          <w:lang w:val="en-US"/>
-        </w:rPr>
-        <w:t>SAGE Harvard</w:t>
-      </w:r>
-      <w:r>
-        <w:rPr>
-          <w:rStyle w:val="Hyperlink"/>
-          <w:lang w:val="en-US"/>
-        </w:rPr>
-        <w:fldChar w:fldCharType="end"/>
-      </w:r>
+      <w:hyperlink r:id="rId7">
+        <w:r>
+          <w:rPr>
+            <w:rStyle w:val="Hyperlink"/>
+            <w:lang w:val="en-US"/>
+          </w:rPr>
+          <w:t>SAGE Harvard</w:t>
+        </w:r>
+      </w:hyperlink>
       <w:r>
         <w:rPr>
           <w:lang w:val="en-US"/>
@@ -2232,38 +2217,15 @@
         </w:rPr>
         <w:t xml:space="preserve"> uses a ‘uhh-template.docx’ template file, which is based on the </w:t>
       </w:r>
-      <w:r>
-        <w:fldChar w:fldCharType="begin"/>
-      </w:r>
-      <w:r>
-        <w:rPr>
-          <w:lang w:val="en-US"/>
-        </w:rPr>
-        <w:instrText xml:space="preserve"> HYPERLINK "https://www.kus.uni-hamburg.de/themen/oeffentlichkeitsarbeit/corporate-design/vorlag</w:instrText>
-      </w:r>
-      <w:r>
-        <w:rPr>
-          <w:lang w:val="en-US"/>
-        </w:rPr>
-        <w:instrText xml:space="preserve">en.html" \h </w:instrText>
-      </w:r>
-      <w:r>
-        <w:fldChar w:fldCharType="separate"/>
-      </w:r>
-      <w:r>
-        <w:rPr>
-          <w:rStyle w:val="Hyperlink"/>
-          <w:lang w:val="en-US"/>
-        </w:rPr>
-        <w:t>standard template file</w:t>
-      </w:r>
-      <w:r>
-        <w:rPr>
-          <w:rStyle w:val="Hyperlink"/>
-          <w:lang w:val="en-US"/>
-        </w:rPr>
-        <w:fldChar w:fldCharType="end"/>
-      </w:r>
+      <w:hyperlink r:id="rId8">
+        <w:r>
+          <w:rPr>
+            <w:rStyle w:val="Hyperlink"/>
+            <w:lang w:val="en-US"/>
+          </w:rPr>
+          <w:t>standard template file</w:t>
+        </w:r>
+      </w:hyperlink>
       <w:r>
         <w:rPr>
           <w:lang w:val="en-US"/>
@@ -2334,9 +2296,9 @@
           <w:lang w:val="en-US"/>
         </w:rPr>
       </w:pPr>
-      <w:bookmarkStart w:id="5" w:name="_Toc109249855"/>
-      <w:bookmarkStart w:id="6" w:name="the-bookdown-package"/>
-      <w:bookmarkEnd w:id="4"/>
+      <w:bookmarkStart w:id="6" w:name="_Toc109249855"/>
+      <w:bookmarkStart w:id="7" w:name="the-bookdown-package"/>
+      <w:bookmarkEnd w:id="5"/>
       <w:r>
         <w:rPr>
           <w:lang w:val="en-US"/>
@@ -2365,7 +2327,7 @@
         </w:rPr>
         <w:t xml:space="preserve"> package</w:t>
       </w:r>
-      <w:bookmarkEnd w:id="5"/>
+      <w:bookmarkEnd w:id="6"/>
     </w:p>
     <w:p>
       <w:pPr>
@@ -2379,68 +2341,34 @@
         </w:rPr>
         <w:t xml:space="preserve">If you are new to working with </w:t>
       </w:r>
-      <w:r>
-        <w:fldChar w:fldCharType="begin"/>
-      </w:r>
-      <w:r>
-        <w:rPr>
-          <w:lang w:val="en-US"/>
-        </w:rPr>
-        <w:instrText xml:space="preserve"> HYPERLINK "https://bookdown.org/" \h </w:instrText>
-      </w:r>
-      <w:r>
-        <w:fldChar w:fldCharType="separate"/>
-      </w:r>
-      <w:proofErr w:type="spellStart"/>
-      <w:r>
-        <w:rPr>
-          <w:rStyle w:val="Hyperlink"/>
-          <w:lang w:val="en-US"/>
-        </w:rPr>
-        <w:t>bookdown</w:t>
-      </w:r>
-      <w:proofErr w:type="spellEnd"/>
-      <w:r>
-        <w:rPr>
-          <w:rStyle w:val="Hyperlink"/>
-          <w:lang w:val="en-US"/>
-        </w:rPr>
-        <w:fldChar w:fldCharType="end"/>
-      </w:r>
+      <w:hyperlink r:id="rId9">
+        <w:proofErr w:type="spellStart"/>
+        <w:r>
+          <w:rPr>
+            <w:rStyle w:val="Hyperlink"/>
+            <w:lang w:val="en-US"/>
+          </w:rPr>
+          <w:t>bookdown</w:t>
+        </w:r>
+        <w:proofErr w:type="spellEnd"/>
+      </w:hyperlink>
       <w:r>
         <w:rPr>
           <w:lang w:val="en-US"/>
         </w:rPr>
         <w:t xml:space="preserve"> or even to </w:t>
       </w:r>
-      <w:r>
-        <w:fldChar w:fldCharType="begin"/>
-      </w:r>
-      <w:r>
-        <w:rPr>
-          <w:lang w:val="en-US"/>
-        </w:rPr>
-        <w:instrText xml:space="preserve"> HYPERLINK "https://rmarkdown.rstudio.com/" \h </w:instrText>
-      </w:r>
-      <w:r>
-        <w:fldChar w:fldCharType="separate"/>
-      </w:r>
-      <w:proofErr w:type="spellStart"/>
-      <w:r>
-        <w:rPr>
-          <w:rStyle w:val="Hyperlink"/>
-          <w:lang w:val="en-US"/>
-        </w:rPr>
-        <w:t>rmarkdown</w:t>
-      </w:r>
-      <w:proofErr w:type="spellEnd"/>
-      <w:r>
-        <w:rPr>
-          <w:rStyle w:val="Hyperlink"/>
-          <w:lang w:val="en-US"/>
-        </w:rPr>
-        <w:fldChar w:fldCharType="end"/>
-      </w:r>
+      <w:hyperlink r:id="rId10">
+        <w:proofErr w:type="spellStart"/>
+        <w:r>
+          <w:rPr>
+            <w:rStyle w:val="Hyperlink"/>
+            <w:lang w:val="en-US"/>
+          </w:rPr>
+          <w:t>rmarkdown</w:t>
+        </w:r>
+        <w:proofErr w:type="spellEnd"/>
+      </w:hyperlink>
       <w:r>
         <w:rPr>
           <w:lang w:val="en-US"/>
@@ -2487,10 +2415,10 @@
           <w:lang w:val="en-US"/>
         </w:rPr>
       </w:pPr>
-      <w:bookmarkStart w:id="7" w:name="_Toc109249856"/>
-      <w:bookmarkStart w:id="8" w:name="methods"/>
-      <w:bookmarkEnd w:id="2"/>
-      <w:bookmarkEnd w:id="6"/>
+      <w:bookmarkStart w:id="8" w:name="_Toc109249856"/>
+      <w:bookmarkStart w:id="9" w:name="methods"/>
+      <w:bookmarkEnd w:id="3"/>
+      <w:bookmarkEnd w:id="7"/>
       <w:r>
         <w:rPr>
           <w:lang w:val="en-US"/>
@@ -2504,7 +2432,7 @@
         <w:tab/>
         <w:t>Methods</w:t>
       </w:r>
-      <w:bookmarkEnd w:id="7"/>
+      <w:bookmarkEnd w:id="8"/>
     </w:p>
     <w:p>
       <w:pPr>
@@ -2513,8 +2441,8 @@
           <w:lang w:val="en-US"/>
         </w:rPr>
       </w:pPr>
-      <w:bookmarkStart w:id="9" w:name="_Toc109249857"/>
-      <w:bookmarkStart w:id="10" w:name="cross-references"/>
+      <w:bookmarkStart w:id="10" w:name="_Toc109249857"/>
+      <w:bookmarkStart w:id="11" w:name="cross-references"/>
       <w:r>
         <w:rPr>
           <w:lang w:val="en-US"/>
@@ -2528,7 +2456,7 @@
         <w:tab/>
         <w:t>Cross-references</w:t>
       </w:r>
-      <w:bookmarkEnd w:id="9"/>
+      <w:bookmarkEnd w:id="10"/>
     </w:p>
     <w:p>
       <w:pPr>
@@ -2598,32 +2526,15 @@
         </w:rPr>
         <w:t xml:space="preserve">Cross-references to individual sections can simply be made by placing the name of the section into squared brackets, e.g. a link to the </w:t>
       </w:r>
-      <w:r>
-        <w:fldChar w:fldCharType="begin"/>
-      </w:r>
-      <w:r>
-        <w:rPr>
-          <w:lang w:val="en-US"/>
-        </w:rPr>
-        <w:instrText xml:space="preserve"> HYPERLINK \l "figures" \h </w:instrText>
-      </w:r>
-      <w:r>
-        <w:fldChar w:fldCharType="separate"/>
-      </w:r>
-      <w:r>
-        <w:rPr>
-          <w:rStyle w:val="Hyperlink"/>
-          <w:lang w:val="en-US"/>
-        </w:rPr>
-        <w:t>Figures</w:t>
-      </w:r>
-      <w:r>
-        <w:rPr>
-          <w:rStyle w:val="Hyperlink"/>
-          <w:lang w:val="en-US"/>
-        </w:rPr>
-        <w:fldChar w:fldCharType="end"/>
-      </w:r>
+      <w:hyperlink w:anchor="figures">
+        <w:r>
+          <w:rPr>
+            <w:rStyle w:val="Hyperlink"/>
+            <w:lang w:val="en-US"/>
+          </w:rPr>
+          <w:t>Figures</w:t>
+        </w:r>
+      </w:hyperlink>
       <w:r>
         <w:rPr>
           <w:lang w:val="en-US"/>
@@ -2644,38 +2555,15 @@
         </w:rPr>
         <w:t xml:space="preserve">Tables require also a label and table caption for cross-referencing as figures. But here, the cross-reference contains a tab: in \@ref(tab:&lt;name&gt;)) instead of a fig:. Also, captions of tables produced with R cannot be set in the chunk options as for figures but in the R functions directly (see examples in the </w:t>
       </w:r>
-      <w:r>
-        <w:fldChar w:fldCharType="begin"/>
-      </w:r>
-      <w:r>
-        <w:rPr>
-          <w:lang w:val="en-US"/>
-        </w:rPr>
-        <w:instrText xml:space="preserve"> H</w:instrText>
-      </w:r>
-      <w:r>
-        <w:rPr>
-          <w:lang w:val="en-US"/>
-        </w:rPr>
-        <w:instrText xml:space="preserve">YPERLINK \l "results" \h </w:instrText>
-      </w:r>
-      <w:r>
-        <w:fldChar w:fldCharType="separate"/>
-      </w:r>
-      <w:r>
-        <w:rPr>
-          <w:rStyle w:val="Hyperlink"/>
-          <w:lang w:val="en-US"/>
-        </w:rPr>
-        <w:t>Results</w:t>
-      </w:r>
-      <w:r>
-        <w:rPr>
-          <w:rStyle w:val="Hyperlink"/>
-          <w:lang w:val="en-US"/>
-        </w:rPr>
-        <w:fldChar w:fldCharType="end"/>
-      </w:r>
+      <w:hyperlink w:anchor="results">
+        <w:r>
+          <w:rPr>
+            <w:rStyle w:val="Hyperlink"/>
+            <w:lang w:val="en-US"/>
+          </w:rPr>
+          <w:t>Results</w:t>
+        </w:r>
+      </w:hyperlink>
       <w:r>
         <w:rPr>
           <w:lang w:val="en-US"/>
@@ -2696,50 +2584,33 @@
         </w:rPr>
         <w:t xml:space="preserve">This is for example a cross-reference to table 3.1 in the </w:t>
       </w:r>
-      <w:r>
-        <w:fldChar w:fldCharType="begin"/>
-      </w:r>
-      <w:r>
-        <w:rPr>
-          <w:lang w:val="en-US"/>
-        </w:rPr>
-        <w:instrText xml:space="preserve"> HYPERLINK \l "using-the-knitr-package" \h </w:instrText>
-      </w:r>
-      <w:r>
-        <w:fldChar w:fldCharType="separate"/>
-      </w:r>
-      <w:r>
-        <w:rPr>
-          <w:rStyle w:val="Hyperlink"/>
-          <w:lang w:val="en-US"/>
-        </w:rPr>
-        <w:t xml:space="preserve">Using the </w:t>
-      </w:r>
-      <w:proofErr w:type="spellStart"/>
-      <w:r>
-        <w:rPr>
-          <w:rStyle w:val="Hyperlink"/>
-          <w:i/>
-          <w:iCs/>
-          <w:lang w:val="en-US"/>
-        </w:rPr>
-        <w:t>knitr</w:t>
-      </w:r>
-      <w:proofErr w:type="spellEnd"/>
-      <w:r>
-        <w:rPr>
-          <w:rStyle w:val="Hyperlink"/>
-          <w:lang w:val="en-US"/>
-        </w:rPr>
-        <w:t xml:space="preserve"> package</w:t>
-      </w:r>
-      <w:r>
-        <w:rPr>
-          <w:rStyle w:val="Hyperlink"/>
-          <w:lang w:val="en-US"/>
-        </w:rPr>
-        <w:fldChar w:fldCharType="end"/>
-      </w:r>
+      <w:hyperlink w:anchor="using-the-knitr-package">
+        <w:r>
+          <w:rPr>
+            <w:rStyle w:val="Hyperlink"/>
+            <w:lang w:val="en-US"/>
+          </w:rPr>
+          <w:t xml:space="preserve">Using the </w:t>
+        </w:r>
+        <w:proofErr w:type="spellStart"/>
+        <w:r>
+          <w:rPr>
+            <w:rStyle w:val="Hyperlink"/>
+            <w:i/>
+            <w:iCs/>
+            <w:lang w:val="en-US"/>
+          </w:rPr>
+          <w:t>knitr</w:t>
+        </w:r>
+        <w:proofErr w:type="spellEnd"/>
+        <w:r>
+          <w:rPr>
+            <w:rStyle w:val="Hyperlink"/>
+            <w:lang w:val="en-US"/>
+          </w:rPr>
+          <w:t xml:space="preserve"> package</w:t>
+        </w:r>
+      </w:hyperlink>
       <w:r>
         <w:rPr>
           <w:lang w:val="en-US"/>
@@ -2754,9 +2625,9 @@
           <w:lang w:val="en-US"/>
         </w:rPr>
       </w:pPr>
-      <w:bookmarkStart w:id="11" w:name="_Toc109249858"/>
-      <w:bookmarkStart w:id="12" w:name="mathematical-equations"/>
-      <w:bookmarkEnd w:id="10"/>
+      <w:bookmarkStart w:id="12" w:name="_Toc109249858"/>
+      <w:bookmarkStart w:id="13" w:name="mathematical-equations"/>
+      <w:bookmarkEnd w:id="11"/>
       <w:r>
         <w:rPr>
           <w:lang w:val="en-US"/>
@@ -2770,7 +2641,7 @@
         <w:tab/>
         <w:t>Mathematical equations</w:t>
       </w:r>
-      <w:bookmarkEnd w:id="11"/>
+      <w:bookmarkEnd w:id="12"/>
     </w:p>
     <w:p>
       <w:pPr>
@@ -3837,9 +3708,9 @@
           <w:lang w:val="en-US"/>
         </w:rPr>
       </w:pPr>
-      <w:bookmarkStart w:id="13" w:name="_Toc109249859"/>
-      <w:bookmarkStart w:id="14" w:name="software"/>
-      <w:bookmarkEnd w:id="12"/>
+      <w:bookmarkStart w:id="14" w:name="_Toc109249859"/>
+      <w:bookmarkStart w:id="15" w:name="software"/>
+      <w:bookmarkEnd w:id="13"/>
       <w:r>
         <w:rPr>
           <w:lang w:val="en-US"/>
@@ -3853,7 +3724,7 @@
         <w:tab/>
         <w:t>Software</w:t>
       </w:r>
-      <w:bookmarkEnd w:id="13"/>
+      <w:bookmarkEnd w:id="14"/>
     </w:p>
     <w:p>
       <w:pPr>
@@ -3973,10 +3844,10 @@
           <w:lang w:val="en-US"/>
         </w:rPr>
       </w:pPr>
-      <w:bookmarkStart w:id="15" w:name="_Toc109249860"/>
-      <w:bookmarkStart w:id="16" w:name="results"/>
-      <w:bookmarkEnd w:id="8"/>
-      <w:bookmarkEnd w:id="14"/>
+      <w:bookmarkStart w:id="16" w:name="_Toc109249860"/>
+      <w:bookmarkStart w:id="17" w:name="results"/>
+      <w:bookmarkEnd w:id="9"/>
+      <w:bookmarkEnd w:id="15"/>
       <w:r>
         <w:rPr>
           <w:lang w:val="en-US"/>
@@ -3990,7 +3861,7 @@
         <w:tab/>
         <w:t>Results</w:t>
       </w:r>
-      <w:bookmarkEnd w:id="15"/>
+      <w:bookmarkEnd w:id="16"/>
     </w:p>
     <w:p>
       <w:pPr>
@@ -3999,8 +3870,8 @@
           <w:lang w:val="en-US"/>
         </w:rPr>
       </w:pPr>
-      <w:bookmarkStart w:id="17" w:name="_Toc109249861"/>
-      <w:bookmarkStart w:id="18" w:name="r-output"/>
+      <w:bookmarkStart w:id="18" w:name="_Toc109249861"/>
+      <w:bookmarkStart w:id="19" w:name="r-output"/>
       <w:r>
         <w:rPr>
           <w:lang w:val="en-US"/>
@@ -4014,7 +3885,7 @@
         <w:tab/>
         <w:t>R output</w:t>
       </w:r>
-      <w:bookmarkEnd w:id="17"/>
+      <w:bookmarkEnd w:id="18"/>
     </w:p>
     <w:p>
       <w:pPr>
@@ -4148,9 +4019,9 @@
           <w:lang w:val="en-US"/>
         </w:rPr>
       </w:pPr>
-      <w:bookmarkStart w:id="19" w:name="_Toc109249862"/>
-      <w:bookmarkStart w:id="20" w:name="tables"/>
-      <w:bookmarkEnd w:id="18"/>
+      <w:bookmarkStart w:id="20" w:name="_Toc109249862"/>
+      <w:bookmarkStart w:id="21" w:name="tables"/>
+      <w:bookmarkEnd w:id="19"/>
       <w:r>
         <w:rPr>
           <w:lang w:val="en-US"/>
@@ -4164,7 +4035,7 @@
         <w:tab/>
         <w:t>Tables</w:t>
       </w:r>
-      <w:bookmarkEnd w:id="19"/>
+      <w:bookmarkEnd w:id="20"/>
     </w:p>
     <w:p>
       <w:pPr>
@@ -4186,8 +4057,8 @@
           <w:lang w:val="en-US"/>
         </w:rPr>
       </w:pPr>
-      <w:bookmarkStart w:id="21" w:name="_Toc109249863"/>
-      <w:bookmarkStart w:id="22" w:name="using-the-knitr-package"/>
+      <w:bookmarkStart w:id="22" w:name="_Toc109249863"/>
+      <w:bookmarkStart w:id="23" w:name="using-the-knitr-package"/>
       <w:r>
         <w:rPr>
           <w:lang w:val="en-US"/>
@@ -4218,7 +4089,7 @@
         </w:rPr>
         <w:t xml:space="preserve"> package</w:t>
       </w:r>
-      <w:bookmarkEnd w:id="21"/>
+      <w:bookmarkEnd w:id="22"/>
     </w:p>
     <w:p>
       <w:pPr>
@@ -4923,8 +4794,8 @@
       <w:pPr>
         <w:pStyle w:val="berschrift4"/>
       </w:pPr>
-      <w:bookmarkStart w:id="23" w:name="_Toc109249864"/>
-      <w:bookmarkStart w:id="24" w:name="the-huxtable-package"/>
+      <w:bookmarkStart w:id="24" w:name="_Toc109249864"/>
+      <w:bookmarkStart w:id="25" w:name="the-huxtable-package"/>
       <w:r>
         <w:t>3.2.1.1</w:t>
       </w:r>
@@ -4941,7 +4812,7 @@
       <w:r>
         <w:t xml:space="preserve"> package</w:t>
       </w:r>
-      <w:bookmarkEnd w:id="23"/>
+      <w:bookmarkEnd w:id="24"/>
     </w:p>
     <w:p>
       <w:pPr>
@@ -4955,48 +4826,31 @@
         </w:rPr>
         <w:t xml:space="preserve">If you are interested in further table adaptations for Word output, I highly recommend a look at the R package </w:t>
       </w:r>
-      <w:r>
-        <w:fldChar w:fldCharType="begin"/>
-      </w:r>
-      <w:r>
-        <w:rPr>
-          <w:lang w:val="en-US"/>
-        </w:rPr>
-        <w:instrText xml:space="preserve"> HYPERLINK "https://hughjonesd.github.io/huxtable/index.html" \h </w:instrText>
-      </w:r>
-      <w:r>
-        <w:fldChar w:fldCharType="separate"/>
-      </w:r>
-      <w:r>
-        <w:rPr>
-          <w:rStyle w:val="Hyperlink"/>
-          <w:lang w:val="en-US"/>
-        </w:rPr>
-        <w:t>‘</w:t>
-      </w:r>
-      <w:proofErr w:type="spellStart"/>
-      <w:r>
-        <w:rPr>
-          <w:rStyle w:val="Hyperlink"/>
-          <w:lang w:val="en-US"/>
-        </w:rPr>
-        <w:t>huxtable</w:t>
-      </w:r>
-      <w:proofErr w:type="spellEnd"/>
-      <w:r>
-        <w:rPr>
-          <w:rStyle w:val="Hyperlink"/>
-          <w:lang w:val="en-US"/>
-        </w:rPr>
-        <w:t>’</w:t>
-      </w:r>
-      <w:r>
-        <w:rPr>
-          <w:rStyle w:val="Hyperlink"/>
-          <w:lang w:val="en-US"/>
-        </w:rPr>
-        <w:fldChar w:fldCharType="end"/>
-      </w:r>
+      <w:hyperlink r:id="rId11">
+        <w:r>
+          <w:rPr>
+            <w:rStyle w:val="Hyperlink"/>
+            <w:lang w:val="en-US"/>
+          </w:rPr>
+          <w:t>‘</w:t>
+        </w:r>
+        <w:proofErr w:type="spellStart"/>
+        <w:r>
+          <w:rPr>
+            <w:rStyle w:val="Hyperlink"/>
+            <w:lang w:val="en-US"/>
+          </w:rPr>
+          <w:t>huxtable</w:t>
+        </w:r>
+        <w:proofErr w:type="spellEnd"/>
+        <w:r>
+          <w:rPr>
+            <w:rStyle w:val="Hyperlink"/>
+            <w:lang w:val="en-US"/>
+          </w:rPr>
+          <w:t>’</w:t>
+        </w:r>
+      </w:hyperlink>
       <w:r>
         <w:rPr>
           <w:lang w:val="en-US"/>
@@ -6829,11 +6683,11 @@
       <w:pPr>
         <w:pStyle w:val="berschrift2"/>
       </w:pPr>
-      <w:bookmarkStart w:id="25" w:name="_Toc109249865"/>
-      <w:bookmarkStart w:id="26" w:name="figures"/>
-      <w:bookmarkEnd w:id="20"/>
-      <w:bookmarkEnd w:id="22"/>
-      <w:bookmarkEnd w:id="24"/>
+      <w:bookmarkStart w:id="26" w:name="_Toc109249865"/>
+      <w:bookmarkStart w:id="27" w:name="figures"/>
+      <w:bookmarkEnd w:id="21"/>
+      <w:bookmarkEnd w:id="23"/>
+      <w:bookmarkEnd w:id="25"/>
       <w:r>
         <w:t>3.3</w:t>
       </w:r>
@@ -6841,7 +6695,7 @@
         <w:tab/>
         <w:t>Figures</w:t>
       </w:r>
-      <w:bookmarkEnd w:id="25"/>
+      <w:bookmarkEnd w:id="26"/>
     </w:p>
     <w:p>
       <w:pPr>
@@ -6878,7 +6732,7 @@
                     </pic:cNvPicPr>
                   </pic:nvPicPr>
                   <pic:blipFill>
-                    <a:blip r:embed="rId7"/>
+                    <a:blip r:embed="rId12"/>
                     <a:stretch>
                       <a:fillRect/>
                     </a:stretch>
@@ -6949,7 +6803,7 @@
                     </pic:cNvPicPr>
                   </pic:nvPicPr>
                   <pic:blipFill>
-                    <a:blip r:embed="rId8"/>
+                    <a:blip r:embed="rId13"/>
                     <a:stretch>
                       <a:fillRect/>
                     </a:stretch>
@@ -7033,10 +6887,10 @@
           <w:lang w:val="en-US"/>
         </w:rPr>
       </w:pPr>
-      <w:bookmarkStart w:id="27" w:name="_Toc109249866"/>
-      <w:bookmarkStart w:id="28" w:name="adding-citations-and-bibliography"/>
-      <w:bookmarkEnd w:id="16"/>
-      <w:bookmarkEnd w:id="26"/>
+      <w:bookmarkStart w:id="28" w:name="_Toc109249866"/>
+      <w:bookmarkStart w:id="29" w:name="adding-citations-and-bibliography"/>
+      <w:bookmarkEnd w:id="17"/>
+      <w:bookmarkEnd w:id="27"/>
       <w:r>
         <w:rPr>
           <w:lang w:val="en-US"/>
@@ -7050,7 +6904,7 @@
         <w:tab/>
         <w:t>Adding citations and bibliography</w:t>
       </w:r>
-      <w:bookmarkEnd w:id="27"/>
+      <w:bookmarkEnd w:id="28"/>
     </w:p>
     <w:p>
       <w:pPr>
@@ -7078,32 +6932,15 @@
         </w:rPr>
         <w:t xml:space="preserve">’ file, which adopts the </w:t>
       </w:r>
-      <w:r>
-        <w:fldChar w:fldCharType="begin"/>
-      </w:r>
-      <w:r>
-        <w:rPr>
-          <w:lang w:val="en-US"/>
-        </w:rPr>
-        <w:instrText xml:space="preserve"> HYPERLINK "https://uk.sagepub.com/sites/default/files/sage_harvard_reference_style_0.pdf" \h </w:instrText>
-      </w:r>
-      <w:r>
-        <w:fldChar w:fldCharType="separate"/>
-      </w:r>
-      <w:r>
-        <w:rPr>
-          <w:rStyle w:val="Hyperlink"/>
-          <w:lang w:val="en-US"/>
-        </w:rPr>
-        <w:t>SAGE Harvard</w:t>
-      </w:r>
-      <w:r>
-        <w:rPr>
-          <w:rStyle w:val="Hyperlink"/>
-          <w:lang w:val="en-US"/>
-        </w:rPr>
-        <w:fldChar w:fldCharType="end"/>
-      </w:r>
+      <w:hyperlink r:id="rId14">
+        <w:r>
+          <w:rPr>
+            <w:rStyle w:val="Hyperlink"/>
+            <w:lang w:val="en-US"/>
+          </w:rPr>
+          <w:t>SAGE Harvard</w:t>
+        </w:r>
+      </w:hyperlink>
       <w:r>
         <w:rPr>
           <w:lang w:val="en-US"/>
@@ -7180,34 +7017,17 @@
         </w:rPr>
         <w:t xml:space="preserve">There is also the package </w:t>
       </w:r>
-      <w:r>
-        <w:fldChar w:fldCharType="begin"/>
-      </w:r>
-      <w:r>
-        <w:rPr>
-          <w:lang w:val="en-US"/>
-        </w:rPr>
-        <w:instrText xml:space="preserve"> HYPERLINK "https://github.com/crsh/citr" \h </w:instrText>
-      </w:r>
-      <w:r>
-        <w:fldChar w:fldCharType="separate"/>
-      </w:r>
-      <w:proofErr w:type="spellStart"/>
-      <w:r>
-        <w:rPr>
-          <w:rStyle w:val="Hyperlink"/>
-          <w:lang w:val="en-US"/>
-        </w:rPr>
-        <w:t>citr</w:t>
-      </w:r>
-      <w:proofErr w:type="spellEnd"/>
-      <w:r>
-        <w:rPr>
-          <w:rStyle w:val="Hyperlink"/>
-          <w:lang w:val="en-US"/>
-        </w:rPr>
-        <w:fldChar w:fldCharType="end"/>
-      </w:r>
+      <w:hyperlink r:id="rId15">
+        <w:proofErr w:type="spellStart"/>
+        <w:r>
+          <w:rPr>
+            <w:rStyle w:val="Hyperlink"/>
+            <w:lang w:val="en-US"/>
+          </w:rPr>
+          <w:t>citr</w:t>
+        </w:r>
+        <w:proofErr w:type="spellEnd"/>
+      </w:hyperlink>
       <w:r>
         <w:rPr>
           <w:lang w:val="en-US"/>
@@ -7258,32 +7078,15 @@
         </w:rPr>
         <w:t xml:space="preserve">-file to create and insert formatted Markdown citations into the current document. If you are using the reference manager </w:t>
       </w:r>
-      <w:r>
-        <w:fldChar w:fldCharType="begin"/>
-      </w:r>
-      <w:r>
-        <w:rPr>
-          <w:lang w:val="en-US"/>
-        </w:rPr>
-        <w:instrText xml:space="preserve"> HYPERLINK "https://www.zotero.org/" \h </w:instrText>
-      </w:r>
-      <w:r>
-        <w:fldChar w:fldCharType="separate"/>
-      </w:r>
-      <w:r>
-        <w:rPr>
-          <w:rStyle w:val="Hyperlink"/>
-          <w:lang w:val="en-US"/>
-        </w:rPr>
-        <w:t>Zotero</w:t>
-      </w:r>
-      <w:r>
-        <w:rPr>
-          <w:rStyle w:val="Hyperlink"/>
-          <w:lang w:val="en-US"/>
-        </w:rPr>
-        <w:fldChar w:fldCharType="end"/>
-      </w:r>
+      <w:hyperlink r:id="rId16">
+        <w:r>
+          <w:rPr>
+            <w:rStyle w:val="Hyperlink"/>
+            <w:lang w:val="en-US"/>
+          </w:rPr>
+          <w:t>Zotero</w:t>
+        </w:r>
+      </w:hyperlink>
       <w:r>
         <w:rPr>
           <w:lang w:val="en-US"/>
@@ -7311,9 +7114,9 @@
           <w:lang w:val="en-US"/>
         </w:rPr>
       </w:pPr>
-      <w:bookmarkStart w:id="29" w:name="_Toc109249867"/>
-      <w:bookmarkStart w:id="30" w:name="references"/>
-      <w:bookmarkEnd w:id="28"/>
+      <w:bookmarkStart w:id="30" w:name="_Toc109249867"/>
+      <w:bookmarkStart w:id="31" w:name="references"/>
+      <w:bookmarkEnd w:id="29"/>
       <w:r>
         <w:rPr>
           <w:lang w:val="en-US"/>
@@ -7328,7 +7131,7 @@
         <w:tab/>
         <w:t>References</w:t>
       </w:r>
-      <w:bookmarkEnd w:id="29"/>
+      <w:bookmarkEnd w:id="30"/>
     </w:p>
     <w:p>
       <w:pPr>
@@ -7337,8 +7140,8 @@
           <w:lang w:val="en-US"/>
         </w:rPr>
       </w:pPr>
-      <w:bookmarkStart w:id="31" w:name="ref-R-rmarkdown"/>
-      <w:bookmarkStart w:id="32" w:name="refs"/>
+      <w:bookmarkStart w:id="32" w:name="ref-R-rmarkdown"/>
+      <w:bookmarkStart w:id="33" w:name="refs"/>
       <w:r>
         <w:rPr>
           <w:lang w:val="en-US"/>
@@ -7383,32 +7186,15 @@
         </w:rPr>
         <w:t xml:space="preserve">. Available at: </w:t>
       </w:r>
-      <w:r>
-        <w:fldChar w:fldCharType="begin"/>
-      </w:r>
-      <w:r>
-        <w:rPr>
-          <w:lang w:val="en-US"/>
-        </w:rPr>
-        <w:instrText xml:space="preserve"> HYPERLINK "https://CRAN.R-project.org/package=rmarkdown" \h </w:instrText>
-      </w:r>
-      <w:r>
-        <w:fldChar w:fldCharType="separate"/>
-      </w:r>
-      <w:r>
-        <w:rPr>
-          <w:rStyle w:val="Hyperlink"/>
-          <w:lang w:val="en-US"/>
-        </w:rPr>
-        <w:t>https://CRAN.R-project.org/package=rmarkdown</w:t>
-      </w:r>
-      <w:r>
-        <w:rPr>
-          <w:rStyle w:val="Hyperlink"/>
-          <w:lang w:val="en-US"/>
-        </w:rPr>
-        <w:fldChar w:fldCharType="end"/>
-      </w:r>
+      <w:hyperlink r:id="rId17">
+        <w:r>
+          <w:rPr>
+            <w:rStyle w:val="Hyperlink"/>
+            <w:lang w:val="en-US"/>
+          </w:rPr>
+          <w:t>https://CRAN.R-project.org/package=rmarkdown</w:t>
+        </w:r>
+      </w:hyperlink>
       <w:r>
         <w:rPr>
           <w:lang w:val="en-US"/>
@@ -7423,8 +7209,8 @@
           <w:lang w:val="en-US"/>
         </w:rPr>
       </w:pPr>
-      <w:bookmarkStart w:id="33" w:name="ref-R-huxtable"/>
-      <w:bookmarkEnd w:id="31"/>
+      <w:bookmarkStart w:id="34" w:name="ref-R-huxtable"/>
+      <w:bookmarkEnd w:id="32"/>
       <w:r>
         <w:rPr>
           <w:lang w:val="en-US"/>
@@ -7463,32 +7249,15 @@
         </w:rPr>
         <w:t xml:space="preserve">. Available at: </w:t>
       </w:r>
-      <w:r>
-        <w:fldChar w:fldCharType="begin"/>
-      </w:r>
-      <w:r>
-        <w:rPr>
-          <w:lang w:val="en-US"/>
-        </w:rPr>
-        <w:instrText xml:space="preserve"> HYPERLINK "https://hughjonesd.github.io/huxtable/" \h </w:instrText>
-      </w:r>
-      <w:r>
-        <w:fldChar w:fldCharType="separate"/>
-      </w:r>
-      <w:r>
-        <w:rPr>
-          <w:rStyle w:val="Hyperlink"/>
-          <w:lang w:val="en-US"/>
-        </w:rPr>
-        <w:t>https://hughjonesd.github.io/huxtable/</w:t>
-      </w:r>
-      <w:r>
-        <w:rPr>
-          <w:rStyle w:val="Hyperlink"/>
-          <w:lang w:val="en-US"/>
-        </w:rPr>
-        <w:fldChar w:fldCharType="end"/>
-      </w:r>
+      <w:hyperlink r:id="rId18">
+        <w:r>
+          <w:rPr>
+            <w:rStyle w:val="Hyperlink"/>
+            <w:lang w:val="en-US"/>
+          </w:rPr>
+          <w:t>https://hughjonesd.github.io/huxtable/</w:t>
+        </w:r>
+      </w:hyperlink>
       <w:r>
         <w:rPr>
           <w:lang w:val="en-US"/>
@@ -7503,8 +7272,8 @@
           <w:lang w:val="en-US"/>
         </w:rPr>
       </w:pPr>
-      <w:bookmarkStart w:id="34" w:name="ref-Kamm2000"/>
-      <w:bookmarkEnd w:id="33"/>
+      <w:bookmarkStart w:id="35" w:name="ref-Kamm2000"/>
+      <w:bookmarkEnd w:id="34"/>
       <w:proofErr w:type="spellStart"/>
       <w:r>
         <w:rPr>
@@ -7559,8 +7328,8 @@
           <w:lang w:val="en-US"/>
         </w:rPr>
       </w:pPr>
-      <w:bookmarkStart w:id="35" w:name="ref-Knupp1999"/>
-      <w:bookmarkEnd w:id="34"/>
+      <w:bookmarkStart w:id="36" w:name="ref-Knupp1999"/>
+      <w:bookmarkEnd w:id="35"/>
       <w:proofErr w:type="spellStart"/>
       <w:r>
         <w:rPr>
@@ -7617,8 +7386,8 @@
           <w:lang w:val="en-US"/>
         </w:rPr>
       </w:pPr>
-      <w:bookmarkStart w:id="36" w:name="ref-R-base"/>
-      <w:bookmarkEnd w:id="35"/>
+      <w:bookmarkStart w:id="37" w:name="ref-R-base"/>
+      <w:bookmarkEnd w:id="36"/>
       <w:r>
         <w:rPr>
           <w:lang w:val="en-US"/>
@@ -7639,32 +7408,15 @@
         </w:rPr>
         <w:t xml:space="preserve">. Vienna, Austria: R Foundation for Statistical Computing. Available at: </w:t>
       </w:r>
-      <w:r>
-        <w:fldChar w:fldCharType="begin"/>
-      </w:r>
-      <w:r>
-        <w:rPr>
-          <w:lang w:val="en-US"/>
-        </w:rPr>
-        <w:instrText xml:space="preserve"> HYPERLINK "https://www.R-project.org/" \h </w:instrText>
-      </w:r>
-      <w:r>
-        <w:fldChar w:fldCharType="separate"/>
-      </w:r>
-      <w:r>
-        <w:rPr>
-          <w:rStyle w:val="Hyperlink"/>
-          <w:lang w:val="en-US"/>
-        </w:rPr>
-        <w:t>https://www.R-project.org/</w:t>
-      </w:r>
-      <w:r>
-        <w:rPr>
-          <w:rStyle w:val="Hyperlink"/>
-          <w:lang w:val="en-US"/>
-        </w:rPr>
-        <w:fldChar w:fldCharType="end"/>
-      </w:r>
+      <w:hyperlink r:id="rId19">
+        <w:r>
+          <w:rPr>
+            <w:rStyle w:val="Hyperlink"/>
+            <w:lang w:val="en-US"/>
+          </w:rPr>
+          <w:t>https://www.R-project.org/</w:t>
+        </w:r>
+      </w:hyperlink>
       <w:r>
         <w:rPr>
           <w:lang w:val="en-US"/>
@@ -7679,8 +7431,8 @@
           <w:lang w:val="en-US"/>
         </w:rPr>
       </w:pPr>
-      <w:bookmarkStart w:id="37" w:name="ref-Taylor1937"/>
-      <w:bookmarkEnd w:id="36"/>
+      <w:bookmarkStart w:id="38" w:name="ref-Taylor1937"/>
+      <w:bookmarkEnd w:id="37"/>
       <w:r>
         <w:rPr>
           <w:lang w:val="en-US"/>
@@ -7745,8 +7497,8 @@
           <w:lang w:val="en-US"/>
         </w:rPr>
       </w:pPr>
-      <w:bookmarkStart w:id="38" w:name="ref-R-bookdown"/>
-      <w:bookmarkEnd w:id="37"/>
+      <w:bookmarkStart w:id="39" w:name="ref-R-bookdown"/>
+      <w:bookmarkEnd w:id="38"/>
       <w:proofErr w:type="spellStart"/>
       <w:r>
         <w:rPr>
@@ -7785,32 +7537,15 @@
         </w:rPr>
         <w:t xml:space="preserve">. Available at: </w:t>
       </w:r>
-      <w:r>
-        <w:fldChar w:fldCharType="begin"/>
-      </w:r>
-      <w:r>
-        <w:rPr>
-          <w:lang w:val="en-US"/>
-        </w:rPr>
-        <w:instrText xml:space="preserve"> HYPERLINK "https://CRAN.R-project.org/package=bookdown" \h </w:instrText>
-      </w:r>
-      <w:r>
-        <w:fldChar w:fldCharType="separate"/>
-      </w:r>
-      <w:r>
-        <w:rPr>
-          <w:rStyle w:val="Hyperlink"/>
-          <w:lang w:val="en-US"/>
-        </w:rPr>
-        <w:t>https://CRAN.R-project.org/package=bookdown</w:t>
-      </w:r>
-      <w:r>
-        <w:rPr>
-          <w:rStyle w:val="Hyperlink"/>
-          <w:lang w:val="en-US"/>
-        </w:rPr>
-        <w:fldChar w:fldCharType="end"/>
-      </w:r>
+      <w:hyperlink r:id="rId20">
+        <w:r>
+          <w:rPr>
+            <w:rStyle w:val="Hyperlink"/>
+            <w:lang w:val="en-US"/>
+          </w:rPr>
+          <w:t>https://CRAN.R-project.org/package=bookdown</w:t>
+        </w:r>
+      </w:hyperlink>
       <w:r>
         <w:rPr>
           <w:lang w:val="en-US"/>
@@ -7825,8 +7560,8 @@
           <w:lang w:val="en-US"/>
         </w:rPr>
       </w:pPr>
-      <w:bookmarkStart w:id="39" w:name="ref-R-knitr"/>
-      <w:bookmarkEnd w:id="38"/>
+      <w:bookmarkStart w:id="40" w:name="ref-R-knitr"/>
+      <w:bookmarkEnd w:id="39"/>
       <w:proofErr w:type="spellStart"/>
       <w:r>
         <w:rPr>
@@ -7865,7 +7600,7 @@
         </w:rPr>
         <w:t xml:space="preserve">. Available at: </w:t>
       </w:r>
-      <w:hyperlink r:id="rId9">
+      <w:hyperlink r:id="rId21">
         <w:r>
           <w:rPr>
             <w:rStyle w:val="Hyperlink"/>
@@ -7880,17 +7615,15 @@
         </w:rPr>
         <w:t>.</w:t>
       </w:r>
-      <w:bookmarkStart w:id="40" w:name="_GoBack"/>
-      <w:bookmarkEnd w:id="30"/>
-      <w:bookmarkEnd w:id="32"/>
-      <w:bookmarkEnd w:id="39"/>
+      <w:bookmarkEnd w:id="31"/>
+      <w:bookmarkEnd w:id="33"/>
       <w:bookmarkEnd w:id="40"/>
     </w:p>
     <w:sectPr>
-      <w:headerReference w:type="default" r:id="rId10"/>
-      <w:footerReference w:type="default" r:id="rId11"/>
-      <w:headerReference w:type="first" r:id="rId12"/>
-      <w:footerReference w:type="first" r:id="rId13"/>
+      <w:headerReference w:type="default" r:id="rId22"/>
+      <w:footerReference w:type="default" r:id="rId23"/>
+      <w:headerReference w:type="first" r:id="rId24"/>
+      <w:footerReference w:type="first" r:id="rId25"/>
       <w:pgSz w:w="11906" w:h="16838"/>
       <w:pgMar w:top="1816" w:right="1440" w:bottom="1440" w:left="1440" w:header="708" w:footer="708" w:gutter="0"/>
       <w:cols w:space="708"/>
@@ -8111,7 +7844,7 @@
       </w:drawing>
     </w:r>
     <w:r>
-      <w:t xml:space="preserve">                                                          </w:t>
+      <w:t xml:space="preserve">                                                 </w:t>
     </w:r>
     <w:r>
       <w:rPr>
@@ -9762,12 +9495,6 @@
     <w:uiPriority w:val="1"/>
     <w:semiHidden/>
     <w:unhideWhenUsed/>
-    <w:rsid w:val="00353CBB"/>
-    <w:rPr>
-      <w:rFonts w:ascii="Helvetica Neue Light" w:hAnsi="Helvetica Neue Light"/>
-      <w:b w:val="0"/>
-      <w:i w:val="0"/>
-    </w:rPr>
   </w:style>
   <w:style w:type="table" w:default="1" w:styleId="NormaleTabelle">
     <w:name w:val="Normal Table"/>

</xml_diff>